<commit_message>
added some speaking topics for Mina
</commit_message>
<xml_diff>
--- a/Helena/Helena.docx
+++ b/Helena/Helena.docx
@@ -5,6 +5,23 @@
     <w:p>
       <w:pPr>
         <w:rPr>
+          <w:b/>
+          <w:bCs/>
+          <w:lang w:val="fr-FR" w:bidi="fa-IR"/>
+        </w:rPr>
+      </w:pPr>
+      <w:r>
+        <w:rPr>
+          <w:b/>
+          <w:bCs/>
+          <w:lang w:val="fr-FR" w:bidi="fa-IR"/>
+        </w:rPr>
+        <w:t xml:space="preserve">Première session : </w:t>
+      </w:r>
+    </w:p>
+    <w:p>
+      <w:pPr>
+        <w:rPr>
           <w:lang w:val="fr-FR" w:bidi="fa-IR"/>
         </w:rPr>
       </w:pPr>
@@ -26,27 +43,153 @@
           <w:lang w:val="fr-FR" w:bidi="fa-IR"/>
         </w:rPr>
         <w:t>Les accents</w:t>
+      </w:r>
+    </w:p>
+    <w:p>
+      <w:pPr>
+        <w:rPr>
+          <w:lang w:val="fr-FR" w:bidi="fa-IR"/>
+        </w:rPr>
+      </w:pPr>
+      <w:r>
+        <w:rPr>
+          <w:lang w:val="fr-FR" w:bidi="fa-IR"/>
+        </w:rPr>
+        <w:t>La combinaison des lettres</w:t>
+      </w:r>
+    </w:p>
+    <w:p>
+      <w:pPr>
+        <w:rPr>
+          <w:b/>
+          <w:bCs/>
+          <w:lang w:val="fr-FR" w:bidi="fa-IR"/>
+        </w:rPr>
+      </w:pPr>
+      <w:r>
+        <w:rPr>
+          <w:b/>
+          <w:bCs/>
+          <w:lang w:val="fr-FR" w:bidi="fa-IR"/>
+        </w:rPr>
+        <w:t>Deuxième session :</w:t>
+      </w:r>
+    </w:p>
+    <w:p>
+      <w:pPr>
+        <w:rPr>
+          <w:lang w:val="fr-FR" w:bidi="fa-IR"/>
+        </w:rPr>
+      </w:pPr>
+      <w:r>
+        <w:rPr>
+          <w:lang w:val="fr-FR" w:bidi="fa-IR"/>
+        </w:rPr>
+        <w:t>La salutation</w:t>
+      </w:r>
+      <w:r>
+        <w:rPr>
+          <w:lang w:val="fr-FR" w:bidi="fa-IR"/>
+        </w:rPr>
+        <w:t xml:space="preserve"> (se saluer)</w:t>
+      </w:r>
+    </w:p>
+    <w:p>
+      <w:pPr>
+        <w:rPr>
+          <w:lang w:val="fr-FR" w:bidi="fa-IR"/>
+        </w:rPr>
+      </w:pPr>
+      <w:r>
+        <w:rPr>
+          <w:lang w:val="fr-FR" w:bidi="fa-IR"/>
+        </w:rPr>
+        <w:t>Les nom</w:t>
+      </w:r>
+      <w:r>
+        <w:rPr>
+          <w:lang w:val="fr-FR" w:bidi="fa-IR"/>
+        </w:rPr>
+        <w:t>b</w:t>
+      </w:r>
+      <w:r>
+        <w:rPr>
+          <w:lang w:val="fr-FR" w:bidi="fa-IR"/>
+        </w:rPr>
+        <w:t>res</w:t>
+      </w:r>
+      <w:r>
+        <w:rPr>
+          <w:lang w:val="fr-FR" w:bidi="fa-IR"/>
+        </w:rPr>
+        <w:t xml:space="preserve"> 1-10</w:t>
+      </w:r>
+    </w:p>
+    <w:p>
+      <w:pPr>
+        <w:rPr>
+          <w:b/>
+          <w:bCs/>
+          <w:lang w:val="fr-FR" w:bidi="fa-IR"/>
+        </w:rPr>
+      </w:pPr>
+      <w:r>
+        <w:rPr>
+          <w:b/>
+          <w:bCs/>
+          <w:lang w:val="fr-FR" w:bidi="fa-IR"/>
+        </w:rPr>
+        <w:t>Troisième</w:t>
       </w:r>
       <w:bookmarkStart w:id="0" w:name="_GoBack"/>
       <w:bookmarkEnd w:id="0"/>
-    </w:p>
-    <w:p>
-      <w:pPr>
-        <w:rPr>
-          <w:lang w:val="fr-FR" w:bidi="fa-IR"/>
-        </w:rPr>
-      </w:pPr>
-      <w:r>
-        <w:rPr>
-          <w:lang w:val="fr-FR" w:bidi="fa-IR"/>
-        </w:rPr>
-        <w:t>La combinaison des lettres</w:t>
-      </w:r>
-    </w:p>
-    <w:p>
-      <w:pPr>
-        <w:rPr>
-          <w:lang w:val="fr-FR" w:bidi="fa-IR"/>
+      <w:r>
+        <w:rPr>
+          <w:b/>
+          <w:bCs/>
+          <w:lang w:val="fr-FR" w:bidi="fa-IR"/>
+        </w:rPr>
+        <w:t xml:space="preserve"> session : </w:t>
+      </w:r>
+    </w:p>
+    <w:p>
+      <w:pPr>
+        <w:rPr>
+          <w:lang w:val="fr-FR" w:bidi="fa-IR"/>
+        </w:rPr>
+      </w:pPr>
+      <w:r>
+        <w:rPr>
+          <w:lang w:val="fr-FR" w:bidi="fa-IR"/>
+        </w:rPr>
+        <w:t>Les articles indéfinis / indéfinis</w:t>
+      </w:r>
+    </w:p>
+    <w:p>
+      <w:pPr>
+        <w:rPr>
+          <w:lang w:val="fr-FR" w:bidi="fa-IR"/>
+        </w:rPr>
+      </w:pPr>
+      <w:r>
+        <w:rPr>
+          <w:lang w:val="fr-FR" w:bidi="fa-IR"/>
+        </w:rPr>
+        <w:t>Conjugaison du verbe être</w:t>
+      </w:r>
+    </w:p>
+    <w:p>
+      <w:pPr>
+        <w:rPr>
+          <w:lang w:val="fr-FR" w:bidi="fa-IR"/>
+        </w:rPr>
+      </w:pPr>
+    </w:p>
+    <w:p>
+      <w:pPr>
+        <w:rPr>
+          <w:rtl/>
+          <w:lang w:bidi="fa-IR"/>
         </w:rPr>
       </w:pPr>
     </w:p>

</xml_diff>

<commit_message>
some modifications after helena and mina's classes
</commit_message>
<xml_diff>
--- a/Helena/Helena.docx
+++ b/Helena/Helena.docx
@@ -141,49 +141,171 @@
         </w:rPr>
         <w:t>Troisième</w:t>
       </w:r>
+      <w:r>
+        <w:rPr>
+          <w:b/>
+          <w:bCs/>
+          <w:lang w:val="fr-FR" w:bidi="fa-IR"/>
+        </w:rPr>
+        <w:t xml:space="preserve"> session : </w:t>
+      </w:r>
+    </w:p>
+    <w:p>
+      <w:pPr>
+        <w:rPr>
+          <w:lang w:val="fr-FR" w:bidi="fa-IR"/>
+        </w:rPr>
+      </w:pPr>
+      <w:r>
+        <w:rPr>
+          <w:lang w:val="fr-FR" w:bidi="fa-IR"/>
+        </w:rPr>
+        <w:t>Les articles indéfinis / indéfinis</w:t>
+      </w:r>
+    </w:p>
+    <w:p>
+      <w:pPr>
+        <w:rPr>
+          <w:lang w:val="fr-FR" w:bidi="fa-IR"/>
+        </w:rPr>
+      </w:pPr>
+      <w:r>
+        <w:rPr>
+          <w:lang w:val="fr-FR" w:bidi="fa-IR"/>
+        </w:rPr>
+        <w:t>Conjugaison du verbe être</w:t>
+      </w:r>
+    </w:p>
+    <w:p>
+      <w:pPr>
+        <w:rPr>
+          <w:b/>
+          <w:bCs/>
+          <w:lang w:val="fr-FR" w:bidi="fa-IR"/>
+        </w:rPr>
+      </w:pPr>
+      <w:r>
+        <w:rPr>
+          <w:b/>
+          <w:bCs/>
+          <w:lang w:val="fr-FR" w:bidi="fa-IR"/>
+        </w:rPr>
+        <w:t xml:space="preserve">Quatrième session : </w:t>
+      </w:r>
+    </w:p>
+    <w:p>
+      <w:pPr>
+        <w:rPr>
+          <w:lang w:val="fr-FR" w:bidi="fa-IR"/>
+        </w:rPr>
+      </w:pPr>
+      <w:r>
+        <w:rPr>
+          <w:lang w:val="fr-FR" w:bidi="fa-IR"/>
+        </w:rPr>
+        <w:t>La conjugaison des verbes réguliers</w:t>
+      </w:r>
+    </w:p>
+    <w:p>
+      <w:pPr>
+        <w:rPr>
+          <w:b/>
+          <w:bCs/>
+          <w:lang w:val="fr-FR" w:bidi="fa-IR"/>
+        </w:rPr>
+      </w:pPr>
+      <w:r>
+        <w:rPr>
+          <w:b/>
+          <w:bCs/>
+          <w:lang w:val="fr-FR" w:bidi="fa-IR"/>
+        </w:rPr>
+        <w:t xml:space="preserve">Cinquième session : </w:t>
+      </w:r>
+    </w:p>
+    <w:p>
+      <w:pPr>
+        <w:rPr>
+          <w:lang w:val="fr-FR" w:bidi="fa-IR"/>
+        </w:rPr>
+      </w:pPr>
+      <w:r>
+        <w:rPr>
+          <w:lang w:val="fr-FR" w:bidi="fa-IR"/>
+        </w:rPr>
+        <w:t>Exercice des sessions précédentes</w:t>
+      </w:r>
+    </w:p>
+    <w:p>
+      <w:pPr>
+        <w:rPr>
+          <w:b/>
+          <w:bCs/>
+          <w:lang w:val="fr-FR" w:bidi="fa-IR"/>
+        </w:rPr>
+      </w:pPr>
+      <w:r>
+        <w:rPr>
+          <w:b/>
+          <w:bCs/>
+          <w:lang w:val="fr-FR" w:bidi="fa-IR"/>
+        </w:rPr>
+        <w:t>Huitième session :</w:t>
+      </w:r>
+    </w:p>
+    <w:p>
+      <w:pPr>
+        <w:rPr>
+          <w:lang w:val="fr-FR" w:bidi="fa-IR"/>
+        </w:rPr>
+      </w:pPr>
+      <w:r>
+        <w:rPr>
+          <w:lang w:val="fr-FR" w:bidi="fa-IR"/>
+        </w:rPr>
+        <w:t>Les nombres 10-20</w:t>
+      </w:r>
+    </w:p>
+    <w:p>
+      <w:pPr>
+        <w:rPr>
+          <w:lang w:val="fr-FR" w:bidi="fa-IR"/>
+        </w:rPr>
+      </w:pPr>
+      <w:r>
+        <w:rPr>
+          <w:lang w:val="fr-FR" w:bidi="fa-IR"/>
+        </w:rPr>
+        <w:t>100</w:t>
+      </w:r>
+    </w:p>
+    <w:p>
+      <w:pPr>
+        <w:rPr>
+          <w:lang w:val="fr-FR" w:bidi="fa-IR"/>
+        </w:rPr>
+      </w:pPr>
+      <w:r>
+        <w:rPr>
+          <w:lang w:val="fr-FR" w:bidi="fa-IR"/>
+        </w:rPr>
+        <w:t>1000</w:t>
+      </w:r>
+    </w:p>
+    <w:p>
+      <w:pPr>
+        <w:rPr>
+          <w:lang w:val="fr-FR" w:bidi="fa-IR"/>
+        </w:rPr>
+      </w:pPr>
+      <w:r>
+        <w:rPr>
+          <w:lang w:val="fr-FR" w:bidi="fa-IR"/>
+        </w:rPr>
+        <w:t>faire</w:t>
+      </w:r>
       <w:bookmarkStart w:id="0" w:name="_GoBack"/>
       <w:bookmarkEnd w:id="0"/>
-      <w:r>
-        <w:rPr>
-          <w:b/>
-          <w:bCs/>
-          <w:lang w:val="fr-FR" w:bidi="fa-IR"/>
-        </w:rPr>
-        <w:t xml:space="preserve"> session : </w:t>
-      </w:r>
-    </w:p>
-    <w:p>
-      <w:pPr>
-        <w:rPr>
-          <w:lang w:val="fr-FR" w:bidi="fa-IR"/>
-        </w:rPr>
-      </w:pPr>
-      <w:r>
-        <w:rPr>
-          <w:lang w:val="fr-FR" w:bidi="fa-IR"/>
-        </w:rPr>
-        <w:t>Les articles indéfinis / indéfinis</w:t>
-      </w:r>
-    </w:p>
-    <w:p>
-      <w:pPr>
-        <w:rPr>
-          <w:lang w:val="fr-FR" w:bidi="fa-IR"/>
-        </w:rPr>
-      </w:pPr>
-      <w:r>
-        <w:rPr>
-          <w:lang w:val="fr-FR" w:bidi="fa-IR"/>
-        </w:rPr>
-        <w:t>Conjugaison du verbe être</w:t>
-      </w:r>
-    </w:p>
-    <w:p>
-      <w:pPr>
-        <w:rPr>
-          <w:lang w:val="fr-FR" w:bidi="fa-IR"/>
-        </w:rPr>
-      </w:pPr>
     </w:p>
     <w:p>
       <w:pPr>

</xml_diff>